<commit_message>
question 2 test 1, 2 et 3 - ajout de time dans le code predictif
</commit_message>
<xml_diff>
--- a/TP1/RAPPORT.docx
+++ b/TP1/RAPPORT.docx
@@ -283,49 +283,217 @@
           <w:b/>
         </w:rPr>
       </w:pPr>
+    </w:p>
+    <w:p>
+      <w:pPr>
+        <w:rPr>
+          <w:b/>
+        </w:rPr>
+      </w:pPr>
+    </w:p>
+    <w:p>
+      <w:pPr>
+        <w:rPr>
+          <w:b/>
+        </w:rPr>
+      </w:pPr>
+      <w:r>
+        <w:rPr>
+          <w:b/>
+        </w:rPr>
+        <w:t>Question 2</w:t>
+      </w:r>
+    </w:p>
+    <w:p>
+      <w:pPr>
+        <w:rPr>
+          <w:b/>
+        </w:rPr>
+      </w:pPr>
+    </w:p>
+    <w:p>
+      <w:pPr>
+        <w:rPr>
+          <w:u w:val="single"/>
+        </w:rPr>
+      </w:pPr>
+      <w:r>
+        <w:rPr>
+          <w:u w:val="single"/>
+        </w:rPr>
+        <w:t>Test hypothèse 1 :</w:t>
+      </w:r>
+    </w:p>
+    <w:p>
+      <w:r>
+        <w:t xml:space="preserve">Pour tester l’efficacité de compression de l’algorithme, nous allons tout simplement regarder la valeur du quotient de compression pour chaque algorithme. Celui-ci est égal à : </w:t>
+      </w:r>
+      <w:r>
+        <w:t>Taille d</w:t>
+      </w:r>
+      <w:r>
+        <w:t xml:space="preserve">e l’image </w:t>
+      </w:r>
+      <w:r>
+        <w:t>initial</w:t>
+      </w:r>
+      <w:r>
+        <w:t>e</w:t>
+      </w:r>
+      <w:r>
+        <w:t>/Taille d</w:t>
+      </w:r>
+      <w:r>
+        <w:t>e l’image</w:t>
+      </w:r>
+      <w:r>
+        <w:t xml:space="preserve"> compressé</w:t>
+      </w:r>
+      <w:r>
+        <w:t>e</w:t>
+      </w:r>
+    </w:p>
+    <w:p>
+      <w:r>
+        <w:t xml:space="preserve">On regardera alors ce quotient pour une image en noir et blanc afin de voir si l’algorithme </w:t>
+      </w:r>
+      <w:r>
+        <w:t>de codage par paire d’octets</w:t>
+      </w:r>
+      <w:r>
+        <w:t xml:space="preserve"> est bien plus efficace que celui prédictif.</w:t>
+      </w:r>
+    </w:p>
+    <w:p/>
+    <w:p>
+      <w:pPr>
+        <w:rPr>
+          <w:u w:val="single"/>
+        </w:rPr>
+      </w:pPr>
+      <w:r>
+        <w:rPr>
+          <w:u w:val="single"/>
+        </w:rPr>
+        <w:t>Test hypothèse 2 :</w:t>
+      </w:r>
+    </w:p>
+    <w:p>
+      <w:r>
+        <w:t xml:space="preserve">De la </w:t>
+      </w:r>
+      <w:proofErr w:type="spellStart"/>
+      <w:r>
+        <w:t>meme</w:t>
+      </w:r>
+      <w:proofErr w:type="spellEnd"/>
+      <w:r>
+        <w:t xml:space="preserve"> manière que pour l’hypothèse 1 ce sera le quotient de compression que nous comparerons ici aussi. Cette fois seulement nous utiliserons une image de couleurs avec le moins de motifs apparents possible. </w:t>
+      </w:r>
+    </w:p>
+    <w:p/>
+    <w:p>
+      <w:pPr>
+        <w:rPr>
+          <w:u w:val="single"/>
+        </w:rPr>
+      </w:pPr>
+      <w:r>
+        <w:rPr>
+          <w:u w:val="single"/>
+        </w:rPr>
+        <w:t>Test hypothèse 3 :</w:t>
+      </w:r>
+    </w:p>
+    <w:p>
+      <w:r>
+        <w:t>Pour tester le temps d’exécution de chacun des algorithmes</w:t>
+      </w:r>
+      <w:r>
+        <w:t>, nous allons tout simplement comparer le temps pris par chacun pour compresser une image. Pour cela nous utiliserons le module Time de python. Nous donnerons la même image à traiter aux deux algorithmes.</w:t>
+      </w:r>
+      <w:r>
+        <w:t xml:space="preserve"> </w:t>
+      </w:r>
+      <w:r>
+        <w:t xml:space="preserve">Nous lancerons le </w:t>
+      </w:r>
+      <w:proofErr w:type="spellStart"/>
+      <w:r>
+        <w:t>timer</w:t>
+      </w:r>
+      <w:proofErr w:type="spellEnd"/>
+      <w:r>
+        <w:t xml:space="preserve"> au commencement de l’algorithme (après l’import de l’image) et l’arrêterons quand celui-ci aura fini de compresser l’image.</w:t>
+      </w:r>
+    </w:p>
+    <w:p/>
+    <w:p/>
+    <w:p/>
+    <w:p/>
+    <w:p>
+      <w:pPr>
+        <w:rPr>
+          <w:u w:val="single"/>
+        </w:rPr>
+      </w:pPr>
+      <w:r>
+        <w:rPr>
+          <w:u w:val="single"/>
+        </w:rPr>
+        <w:lastRenderedPageBreak/>
+        <w:t xml:space="preserve">Test hypothèse </w:t>
+      </w:r>
+      <w:r>
+        <w:rPr>
+          <w:u w:val="single"/>
+        </w:rPr>
+        <w:t>4</w:t>
+      </w:r>
+      <w:r>
+        <w:rPr>
+          <w:u w:val="single"/>
+        </w:rPr>
+        <w:t> :</w:t>
+      </w:r>
+    </w:p>
+    <w:p/>
+    <w:p/>
+    <w:p>
+      <w:pPr>
+        <w:rPr>
+          <w:u w:val="single"/>
+        </w:rPr>
+      </w:pPr>
+      <w:r>
+        <w:rPr>
+          <w:u w:val="single"/>
+        </w:rPr>
+        <w:t xml:space="preserve">Test hypothèse </w:t>
+      </w:r>
+      <w:r>
+        <w:rPr>
+          <w:u w:val="single"/>
+        </w:rPr>
+        <w:t>5</w:t>
+      </w:r>
+      <w:r>
+        <w:rPr>
+          <w:u w:val="single"/>
+        </w:rPr>
+        <w:t> :</w:t>
+      </w:r>
+    </w:p>
+    <w:p/>
+    <w:p/>
+    <w:p>
+      <w:pPr>
+        <w:rPr>
+          <w:b/>
+        </w:rPr>
+      </w:pPr>
       <w:bookmarkStart w:id="0" w:name="_GoBack"/>
       <w:bookmarkEnd w:id="0"/>
-    </w:p>
-    <w:p>
-      <w:pPr>
-        <w:rPr>
-          <w:b/>
-        </w:rPr>
-      </w:pPr>
-    </w:p>
-    <w:p>
-      <w:pPr>
-        <w:rPr>
-          <w:b/>
-        </w:rPr>
-      </w:pPr>
-      <w:r>
-        <w:rPr>
-          <w:b/>
-        </w:rPr>
-        <w:t>Question 2</w:t>
-      </w:r>
-    </w:p>
-    <w:p>
-      <w:pPr>
-        <w:rPr>
-          <w:b/>
-        </w:rPr>
-      </w:pPr>
-    </w:p>
-    <w:p>
-      <w:pPr>
-        <w:rPr>
-          <w:b/>
-        </w:rPr>
-      </w:pPr>
-    </w:p>
-    <w:p>
-      <w:pPr>
-        <w:rPr>
-          <w:b/>
-        </w:rPr>
-      </w:pPr>
     </w:p>
     <w:p>
       <w:pPr>

</xml_diff>